<commit_message>
ya generé la lista de las nuevas columnas
</commit_message>
<xml_diff>
--- a/taller_g_lideres/14_tecnicas_de_ml_en_python_for_learning/tecnicas_de_machine_learning_para_administracion_de_empresas.docx
+++ b/taller_g_lideres/14_tecnicas_de_ml_en_python_for_learning/tecnicas_de_machine_learning_para_administracion_de_empresas.docx
@@ -284,6 +284,24 @@
           <w:lang w:val="es-ES"/>
         </w:rPr>
         <w:t xml:space="preserve">Crear variables por asignación múltiple. </w:t>
+      </w:r>
+    </w:p>
+    <w:p>
+      <w:pPr>
+        <w:pStyle w:val="Prrafodelista"/>
+        <w:numPr>
+          <w:ilvl w:val="0"/>
+          <w:numId w:val="1"/>
+        </w:numPr>
+        <w:rPr>
+          <w:lang w:val="es-ES"/>
+        </w:rPr>
+      </w:pPr>
+      <w:r>
+        <w:rPr>
+          <w:lang w:val="es-ES"/>
+        </w:rPr>
+        <w:t xml:space="preserve">La forma de acceder a la información o a los datos con notación de corches o con notación de punto. </w:t>
       </w:r>
     </w:p>
     <w:p>

</xml_diff>